<commit_message>
Update Word Document for dbrole
</commit_message>
<xml_diff>
--- a/DB_Query/UsersandRoles.docx
+++ b/DB_Query/UsersandRoles.docx
@@ -8,7 +8,6 @@
           <w:b/>
         </w:rPr>
       </w:pPr>
-      <w:bookmarkStart w:id="0" w:name="_GoBack"/>
       <w:r>
         <w:rPr>
           <w:b/>
@@ -31,8 +30,8 @@
         <w:tc>
           <w:tcPr>
             <w:tcW w:w="3116" w:type="dxa"/>
-          </w:tcPr>
-          <w:bookmarkEnd w:id="0"/>
+            <w:shd w:val="clear" w:color="auto" w:fill="D9D9D9" w:themeFill="background1" w:themeFillShade="D9"/>
+          </w:tcPr>
           <w:p>
             <w:r>
               <w:t>User</w:t>
@@ -42,6 +41,7 @@
         <w:tc>
           <w:tcPr>
             <w:tcW w:w="3117" w:type="dxa"/>
+            <w:shd w:val="clear" w:color="auto" w:fill="D9D9D9" w:themeFill="background1" w:themeFillShade="D9"/>
           </w:tcPr>
           <w:p>
             <w:r>
@@ -52,6 +52,7 @@
         <w:tc>
           <w:tcPr>
             <w:tcW w:w="3117" w:type="dxa"/>
+            <w:shd w:val="clear" w:color="auto" w:fill="D9D9D9" w:themeFill="background1" w:themeFillShade="D9"/>
           </w:tcPr>
           <w:p>
             <w:proofErr w:type="spellStart"/>
@@ -247,7 +248,10 @@
         </w:r>
       </w:hyperlink>
     </w:p>
-    <w:p/>
+    <w:p>
+      <w:bookmarkStart w:id="0" w:name="_GoBack"/>
+      <w:bookmarkEnd w:id="0"/>
+    </w:p>
     <w:sectPr>
       <w:pgSz w:w="12240" w:h="15840"/>
       <w:pgMar w:top="1440" w:right="1440" w:bottom="1440" w:left="1440" w:header="720" w:footer="720" w:gutter="0"/>

</xml_diff>